<commit_message>
added template logo in the Praktikumsbericht
</commit_message>
<xml_diff>
--- a/reports/Praktikumsbericht.docx
+++ b/reports/Praktikumsbericht.docx
@@ -60,7 +60,7 @@
             <w:instrText xml:space="preserve"> TOC \h \u \z </w:instrText>
             <w:fldChar w:fldCharType="separate"/>
           </w:r>
-          <w:hyperlink w:anchor="_8y7gjsbo3ifo">
+          <w:hyperlink w:anchor="_j605te95792e">
             <w:r>
               <w:rPr>
                 <w:rFonts w:ascii="Arial" w:cs="Arial" w:eastAsia="Arial" w:hAnsi="Arial"/>
@@ -98,7 +98,7 @@
           </w:r>
           <w:r>
             <w:fldChar w:fldCharType="begin"/>
-            <w:instrText xml:space="preserve"> PAGEREF _8y7gjsbo3ifo \h </w:instrText>
+            <w:instrText xml:space="preserve"> PAGEREF _j605te95792e \h </w:instrText>
             <w:fldChar w:fldCharType="separate"/>
           </w:r>
           <w:r>
@@ -222,34 +222,12 @@
             </w:tabs>
             <w:spacing w:before="200" w:line="240" w:lineRule="auto"/>
             <w:ind w:left="0" w:firstLine="0"/>
-            <w:rPr>
-              <w:rFonts w:ascii="Arial" w:cs="Arial" w:eastAsia="Arial" w:hAnsi="Arial"/>
-              <w:b w:val="1"/>
-              <w:i w:val="0"/>
-              <w:smallCaps w:val="0"/>
-              <w:strike w:val="0"/>
-              <w:color w:val="000000"/>
-              <w:sz w:val="22"/>
-              <w:szCs w:val="22"/>
-              <w:u w:val="none"/>
-              <w:shd w:fill="auto" w:val="clear"/>
-              <w:vertAlign w:val="baseline"/>
-            </w:rPr>
+            <w:rPr/>
           </w:pPr>
           <w:hyperlink w:anchor="_iop0veuo6g5f">
             <w:r>
               <w:rPr>
-                <w:rFonts w:ascii="Arial" w:cs="Arial" w:eastAsia="Arial" w:hAnsi="Arial"/>
                 <w:b w:val="1"/>
-                <w:i w:val="0"/>
-                <w:smallCaps w:val="0"/>
-                <w:strike w:val="0"/>
-                <w:color w:val="000000"/>
-                <w:sz w:val="22"/>
-                <w:szCs w:val="22"/>
-                <w:u w:val="none"/>
-                <w:shd w:fill="auto" w:val="clear"/>
-                <w:vertAlign w:val="baseline"/>
                 <w:rtl w:val="0"/>
               </w:rPr>
               <w:t xml:space="preserve">Organization</w:t>
@@ -257,17 +235,7 @@
           </w:hyperlink>
           <w:r>
             <w:rPr>
-              <w:rFonts w:ascii="Arial" w:cs="Arial" w:eastAsia="Arial" w:hAnsi="Arial"/>
               <w:b w:val="1"/>
-              <w:i w:val="0"/>
-              <w:smallCaps w:val="0"/>
-              <w:strike w:val="0"/>
-              <w:color w:val="000000"/>
-              <w:sz w:val="22"/>
-              <w:szCs w:val="22"/>
-              <w:u w:val="none"/>
-              <w:shd w:fill="auto" w:val="clear"/>
-              <w:vertAlign w:val="baseline"/>
               <w:rtl w:val="0"/>
             </w:rPr>
             <w:tab/>
@@ -279,17 +247,7 @@
           </w:r>
           <w:r>
             <w:rPr>
-              <w:rFonts w:ascii="Arial" w:cs="Arial" w:eastAsia="Arial" w:hAnsi="Arial"/>
               <w:b w:val="1"/>
-              <w:i w:val="0"/>
-              <w:smallCaps w:val="0"/>
-              <w:strike w:val="0"/>
-              <w:color w:val="000000"/>
-              <w:sz w:val="22"/>
-              <w:szCs w:val="22"/>
-              <w:u w:val="none"/>
-              <w:shd w:fill="auto" w:val="clear"/>
-              <w:vertAlign w:val="baseline"/>
               <w:rtl w:val="0"/>
             </w:rPr>
             <w:t xml:space="preserve">3</w:t>
@@ -750,11 +708,34 @@
             </w:tabs>
             <w:spacing w:before="60" w:line="240" w:lineRule="auto"/>
             <w:ind w:left="1080" w:firstLine="0"/>
-            <w:rPr/>
+            <w:rPr>
+              <w:rFonts w:ascii="Arial" w:cs="Arial" w:eastAsia="Arial" w:hAnsi="Arial"/>
+              <w:b w:val="0"/>
+              <w:i w:val="0"/>
+              <w:smallCaps w:val="0"/>
+              <w:strike w:val="0"/>
+              <w:color w:val="000000"/>
+              <w:sz w:val="22"/>
+              <w:szCs w:val="22"/>
+              <w:u w:val="none"/>
+              <w:shd w:fill="auto" w:val="clear"/>
+              <w:vertAlign w:val="baseline"/>
+            </w:rPr>
           </w:pPr>
-          <w:hyperlink w:anchor="_9pa9dm4o3jm3">
-            <w:r>
-              <w:rPr>
+          <w:hyperlink w:anchor="_3gpr90mb9hxb">
+            <w:r>
+              <w:rPr>
+                <w:rFonts w:ascii="Arial" w:cs="Arial" w:eastAsia="Arial" w:hAnsi="Arial"/>
+                <w:b w:val="0"/>
+                <w:i w:val="0"/>
+                <w:smallCaps w:val="0"/>
+                <w:strike w:val="0"/>
+                <w:color w:val="000000"/>
+                <w:sz w:val="22"/>
+                <w:szCs w:val="22"/>
+                <w:u w:val="none"/>
+                <w:shd w:fill="auto" w:val="clear"/>
+                <w:vertAlign w:val="baseline"/>
                 <w:rtl w:val="0"/>
               </w:rPr>
               <w:t xml:space="preserve">CTRA (Constant turning rate and acceleration)</w:t>
@@ -762,20 +743,42 @@
           </w:hyperlink>
           <w:r>
             <w:rPr>
+              <w:rFonts w:ascii="Arial" w:cs="Arial" w:eastAsia="Arial" w:hAnsi="Arial"/>
+              <w:b w:val="0"/>
+              <w:i w:val="0"/>
+              <w:smallCaps w:val="0"/>
+              <w:strike w:val="0"/>
+              <w:color w:val="000000"/>
+              <w:sz w:val="22"/>
+              <w:szCs w:val="22"/>
+              <w:u w:val="none"/>
+              <w:shd w:fill="auto" w:val="clear"/>
+              <w:vertAlign w:val="baseline"/>
               <w:rtl w:val="0"/>
             </w:rPr>
             <w:tab/>
           </w:r>
           <w:r>
             <w:fldChar w:fldCharType="begin"/>
-            <w:instrText xml:space="preserve"> PAGEREF _9pa9dm4o3jm3 \h </w:instrText>
+            <w:instrText xml:space="preserve"> PAGEREF _3gpr90mb9hxb \h </w:instrText>
             <w:fldChar w:fldCharType="separate"/>
           </w:r>
           <w:r>
             <w:rPr>
+              <w:rFonts w:ascii="Arial" w:cs="Arial" w:eastAsia="Arial" w:hAnsi="Arial"/>
+              <w:b w:val="0"/>
+              <w:i w:val="0"/>
+              <w:smallCaps w:val="0"/>
+              <w:strike w:val="0"/>
+              <w:color w:val="000000"/>
+              <w:sz w:val="22"/>
+              <w:szCs w:val="22"/>
+              <w:u w:val="none"/>
+              <w:shd w:fill="auto" w:val="clear"/>
+              <w:vertAlign w:val="baseline"/>
               <w:rtl w:val="0"/>
             </w:rPr>
-            <w:t xml:space="preserve">9</w:t>
+            <w:t xml:space="preserve">8</w:t>
           </w:r>
           <w:r>
             <w:fldChar w:fldCharType="end"/>
@@ -793,11 +796,34 @@
             </w:tabs>
             <w:spacing w:before="60" w:line="240" w:lineRule="auto"/>
             <w:ind w:left="360" w:firstLine="0"/>
-            <w:rPr/>
+            <w:rPr>
+              <w:rFonts w:ascii="Arial" w:cs="Arial" w:eastAsia="Arial" w:hAnsi="Arial"/>
+              <w:b w:val="0"/>
+              <w:i w:val="0"/>
+              <w:smallCaps w:val="0"/>
+              <w:strike w:val="0"/>
+              <w:color w:val="000000"/>
+              <w:sz w:val="22"/>
+              <w:szCs w:val="22"/>
+              <w:u w:val="none"/>
+              <w:shd w:fill="auto" w:val="clear"/>
+              <w:vertAlign w:val="baseline"/>
+            </w:rPr>
           </w:pPr>
-          <w:hyperlink w:anchor="_jybasxo00e0i">
-            <w:r>
-              <w:rPr>
+          <w:hyperlink w:anchor="_9z41o38buslq">
+            <w:r>
+              <w:rPr>
+                <w:rFonts w:ascii="Arial" w:cs="Arial" w:eastAsia="Arial" w:hAnsi="Arial"/>
+                <w:b w:val="0"/>
+                <w:i w:val="0"/>
+                <w:smallCaps w:val="0"/>
+                <w:strike w:val="0"/>
+                <w:color w:val="000000"/>
+                <w:sz w:val="22"/>
+                <w:szCs w:val="22"/>
+                <w:u w:val="none"/>
+                <w:shd w:fill="auto" w:val="clear"/>
+                <w:vertAlign w:val="baseline"/>
                 <w:rtl w:val="0"/>
               </w:rPr>
               <w:t xml:space="preserve">Input Sensor Types</w:t>
@@ -805,20 +831,42 @@
           </w:hyperlink>
           <w:r>
             <w:rPr>
+              <w:rFonts w:ascii="Arial" w:cs="Arial" w:eastAsia="Arial" w:hAnsi="Arial"/>
+              <w:b w:val="0"/>
+              <w:i w:val="0"/>
+              <w:smallCaps w:val="0"/>
+              <w:strike w:val="0"/>
+              <w:color w:val="000000"/>
+              <w:sz w:val="22"/>
+              <w:szCs w:val="22"/>
+              <w:u w:val="none"/>
+              <w:shd w:fill="auto" w:val="clear"/>
+              <w:vertAlign w:val="baseline"/>
               <w:rtl w:val="0"/>
             </w:rPr>
             <w:tab/>
           </w:r>
           <w:r>
             <w:fldChar w:fldCharType="begin"/>
-            <w:instrText xml:space="preserve"> PAGEREF _jybasxo00e0i \h </w:instrText>
+            <w:instrText xml:space="preserve"> PAGEREF _9z41o38buslq \h </w:instrText>
             <w:fldChar w:fldCharType="separate"/>
           </w:r>
           <w:r>
             <w:rPr>
+              <w:rFonts w:ascii="Arial" w:cs="Arial" w:eastAsia="Arial" w:hAnsi="Arial"/>
+              <w:b w:val="0"/>
+              <w:i w:val="0"/>
+              <w:smallCaps w:val="0"/>
+              <w:strike w:val="0"/>
+              <w:color w:val="000000"/>
+              <w:sz w:val="22"/>
+              <w:szCs w:val="22"/>
+              <w:u w:val="none"/>
+              <w:shd w:fill="auto" w:val="clear"/>
+              <w:vertAlign w:val="baseline"/>
               <w:rtl w:val="0"/>
             </w:rPr>
-            <w:t xml:space="preserve">12</w:t>
+            <w:t xml:space="preserve">11</w:t>
           </w:r>
           <w:r>
             <w:fldChar w:fldCharType="end"/>
@@ -906,7 +954,7 @@
               <w:vertAlign w:val="baseline"/>
               <w:rtl w:val="0"/>
             </w:rPr>
-            <w:t xml:space="preserve">13</w:t>
+            <w:t xml:space="preserve">12</w:t>
           </w:r>
           <w:r>
             <w:fldChar w:fldCharType="end"/>
@@ -926,7 +974,7 @@
             <w:ind w:left="720" w:firstLine="0"/>
             <w:rPr/>
           </w:pPr>
-          <w:hyperlink w:anchor="_zdi9cngngtfh">
+          <w:hyperlink w:anchor="_wgav6fgcaud5">
             <w:r>
               <w:rPr>
                 <w:rtl w:val="0"/>
@@ -942,14 +990,14 @@
           </w:r>
           <w:r>
             <w:fldChar w:fldCharType="begin"/>
-            <w:instrText xml:space="preserve"> PAGEREF _zdi9cngngtfh \h </w:instrText>
+            <w:instrText xml:space="preserve"> PAGEREF _wgav6fgcaud5 \h </w:instrText>
             <w:fldChar w:fldCharType="separate"/>
           </w:r>
           <w:r>
             <w:rPr>
               <w:rtl w:val="0"/>
             </w:rPr>
-            <w:t xml:space="preserve">16</w:t>
+            <w:t xml:space="preserve">14</w:t>
           </w:r>
           <w:r>
             <w:fldChar w:fldCharType="end"/>
@@ -1037,7 +1085,7 @@
               <w:vertAlign w:val="baseline"/>
               <w:rtl w:val="0"/>
             </w:rPr>
-            <w:t xml:space="preserve">18</w:t>
+            <w:t xml:space="preserve">16</w:t>
           </w:r>
           <w:r>
             <w:fldChar w:fldCharType="end"/>
@@ -1125,7 +1173,7 @@
               <w:vertAlign w:val="baseline"/>
               <w:rtl w:val="0"/>
             </w:rPr>
-            <w:t xml:space="preserve">19</w:t>
+            <w:t xml:space="preserve">17</w:t>
           </w:r>
           <w:r>
             <w:fldChar w:fldCharType="end"/>
@@ -1143,34 +1191,11 @@
             </w:tabs>
             <w:spacing w:before="60" w:line="240" w:lineRule="auto"/>
             <w:ind w:left="720" w:firstLine="0"/>
-            <w:rPr>
-              <w:rFonts w:ascii="Arial" w:cs="Arial" w:eastAsia="Arial" w:hAnsi="Arial"/>
-              <w:b w:val="0"/>
-              <w:i w:val="0"/>
-              <w:smallCaps w:val="0"/>
-              <w:strike w:val="0"/>
-              <w:color w:val="000000"/>
-              <w:sz w:val="22"/>
-              <w:szCs w:val="22"/>
-              <w:u w:val="none"/>
-              <w:shd w:fill="auto" w:val="clear"/>
-              <w:vertAlign w:val="baseline"/>
-            </w:rPr>
+            <w:rPr/>
           </w:pPr>
           <w:hyperlink w:anchor="_5tstcgb8lz04">
             <w:r>
               <w:rPr>
-                <w:rFonts w:ascii="Arial" w:cs="Arial" w:eastAsia="Arial" w:hAnsi="Arial"/>
-                <w:b w:val="0"/>
-                <w:i w:val="0"/>
-                <w:smallCaps w:val="0"/>
-                <w:strike w:val="0"/>
-                <w:color w:val="000000"/>
-                <w:sz w:val="22"/>
-                <w:szCs w:val="22"/>
-                <w:u w:val="none"/>
-                <w:shd w:fill="auto" w:val="clear"/>
-                <w:vertAlign w:val="baseline"/>
                 <w:rtl w:val="0"/>
               </w:rPr>
               <w:t xml:space="preserve">Data triggered</w:t>
@@ -1178,17 +1203,6 @@
           </w:hyperlink>
           <w:r>
             <w:rPr>
-              <w:rFonts w:ascii="Arial" w:cs="Arial" w:eastAsia="Arial" w:hAnsi="Arial"/>
-              <w:b w:val="0"/>
-              <w:i w:val="0"/>
-              <w:smallCaps w:val="0"/>
-              <w:strike w:val="0"/>
-              <w:color w:val="000000"/>
-              <w:sz w:val="22"/>
-              <w:szCs w:val="22"/>
-              <w:u w:val="none"/>
-              <w:shd w:fill="auto" w:val="clear"/>
-              <w:vertAlign w:val="baseline"/>
               <w:rtl w:val="0"/>
             </w:rPr>
             <w:tab/>
@@ -1200,20 +1214,9 @@
           </w:r>
           <w:r>
             <w:rPr>
-              <w:rFonts w:ascii="Arial" w:cs="Arial" w:eastAsia="Arial" w:hAnsi="Arial"/>
-              <w:b w:val="0"/>
-              <w:i w:val="0"/>
-              <w:smallCaps w:val="0"/>
-              <w:strike w:val="0"/>
-              <w:color w:val="000000"/>
-              <w:sz w:val="22"/>
-              <w:szCs w:val="22"/>
-              <w:u w:val="none"/>
-              <w:shd w:fill="auto" w:val="clear"/>
-              <w:vertAlign w:val="baseline"/>
               <w:rtl w:val="0"/>
             </w:rPr>
-            <w:t xml:space="preserve">19</w:t>
+            <w:t xml:space="preserve">17</w:t>
           </w:r>
           <w:r>
             <w:fldChar w:fldCharType="end"/>
@@ -1231,34 +1234,11 @@
             </w:tabs>
             <w:spacing w:after="80" w:before="60" w:line="240" w:lineRule="auto"/>
             <w:ind w:left="720" w:firstLine="0"/>
-            <w:rPr>
-              <w:rFonts w:ascii="Arial" w:cs="Arial" w:eastAsia="Arial" w:hAnsi="Arial"/>
-              <w:b w:val="0"/>
-              <w:i w:val="0"/>
-              <w:smallCaps w:val="0"/>
-              <w:strike w:val="0"/>
-              <w:color w:val="000000"/>
-              <w:sz w:val="22"/>
-              <w:szCs w:val="22"/>
-              <w:u w:val="none"/>
-              <w:shd w:fill="auto" w:val="clear"/>
-              <w:vertAlign w:val="baseline"/>
-            </w:rPr>
+            <w:rPr/>
           </w:pPr>
           <w:hyperlink w:anchor="_9frxqih0ivut">
             <w:r>
               <w:rPr>
-                <w:rFonts w:ascii="Arial" w:cs="Arial" w:eastAsia="Arial" w:hAnsi="Arial"/>
-                <w:b w:val="0"/>
-                <w:i w:val="0"/>
-                <w:smallCaps w:val="0"/>
-                <w:strike w:val="0"/>
-                <w:color w:val="000000"/>
-                <w:sz w:val="22"/>
-                <w:szCs w:val="22"/>
-                <w:u w:val="none"/>
-                <w:shd w:fill="auto" w:val="clear"/>
-                <w:vertAlign w:val="baseline"/>
                 <w:rtl w:val="0"/>
               </w:rPr>
               <w:t xml:space="preserve">Time triggered</w:t>
@@ -1266,17 +1246,6 @@
           </w:hyperlink>
           <w:r>
             <w:rPr>
-              <w:rFonts w:ascii="Arial" w:cs="Arial" w:eastAsia="Arial" w:hAnsi="Arial"/>
-              <w:b w:val="0"/>
-              <w:i w:val="0"/>
-              <w:smallCaps w:val="0"/>
-              <w:strike w:val="0"/>
-              <w:color w:val="000000"/>
-              <w:sz w:val="22"/>
-              <w:szCs w:val="22"/>
-              <w:u w:val="none"/>
-              <w:shd w:fill="auto" w:val="clear"/>
-              <w:vertAlign w:val="baseline"/>
               <w:rtl w:val="0"/>
             </w:rPr>
             <w:tab/>
@@ -1288,20 +1257,9 @@
           </w:r>
           <w:r>
             <w:rPr>
-              <w:rFonts w:ascii="Arial" w:cs="Arial" w:eastAsia="Arial" w:hAnsi="Arial"/>
-              <w:b w:val="0"/>
-              <w:i w:val="0"/>
-              <w:smallCaps w:val="0"/>
-              <w:strike w:val="0"/>
-              <w:color w:val="000000"/>
-              <w:sz w:val="22"/>
-              <w:szCs w:val="22"/>
-              <w:u w:val="none"/>
-              <w:shd w:fill="auto" w:val="clear"/>
-              <w:vertAlign w:val="baseline"/>
               <w:rtl w:val="0"/>
             </w:rPr>
-            <w:t xml:space="preserve">20</w:t>
+            <w:t xml:space="preserve">18</w:t>
           </w:r>
           <w:r>
             <w:fldChar w:fldCharType="end"/>
@@ -1322,7 +1280,7 @@
         <w:pStyle w:val="Heading1"/>
         <w:rPr/>
       </w:pPr>
-      <w:bookmarkStart w:colFirst="0" w:colLast="0" w:name="_8y7gjsbo3ifo" w:id="1"/>
+      <w:bookmarkStart w:colFirst="0" w:colLast="0" w:name="_j605te95792e" w:id="1"/>
       <w:bookmarkEnd w:id="1"/>
       <w:r>
         <w:rPr>
@@ -1970,12 +1928,12 @@
             <wp:extent cx="1474745" cy="846331"/>
             <wp:effectExtent b="0" l="0" r="0" t="0"/>
             <wp:wrapSquare wrapText="bothSides" distB="19050" distT="19050" distL="19050" distR="19050"/>
-            <wp:docPr id="4" name="image4.png"/>
+            <wp:docPr id="4" name="image2.png"/>
             <a:graphic>
               <a:graphicData uri="http://schemas.openxmlformats.org/drawingml/2006/picture">
                 <pic:pic>
                   <pic:nvPicPr>
-                    <pic:cNvPr id="0" name="image4.png"/>
+                    <pic:cNvPr id="0" name="image2.png"/>
                     <pic:cNvPicPr preferRelativeResize="0"/>
                   </pic:nvPicPr>
                   <pic:blipFill>
@@ -2012,12 +1970,12 @@
             <wp:extent cx="1188996" cy="812989"/>
             <wp:effectExtent b="0" l="0" r="0" t="0"/>
             <wp:wrapSquare wrapText="bothSides" distB="19050" distT="19050" distL="19050" distR="19050"/>
-            <wp:docPr id="1" name="image1.png"/>
+            <wp:docPr id="1" name="image3.png"/>
             <a:graphic>
               <a:graphicData uri="http://schemas.openxmlformats.org/drawingml/2006/picture">
                 <pic:pic>
                   <pic:nvPicPr>
-                    <pic:cNvPr id="0" name="image1.png"/>
+                    <pic:cNvPr id="0" name="image3.png"/>
                     <pic:cNvPicPr preferRelativeResize="0"/>
                   </pic:nvPicPr>
                   <pic:blipFill>
@@ -2054,12 +2012,12 @@
             <wp:extent cx="1019197" cy="703906"/>
             <wp:effectExtent b="0" l="0" r="0" t="0"/>
             <wp:wrapSquare wrapText="bothSides" distB="19050" distT="19050" distL="19050" distR="19050"/>
-            <wp:docPr id="12" name="image11.png"/>
+            <wp:docPr id="13" name="image8.png"/>
             <a:graphic>
               <a:graphicData uri="http://schemas.openxmlformats.org/drawingml/2006/picture">
                 <pic:pic>
                   <pic:nvPicPr>
-                    <pic:cNvPr id="0" name="image11.png"/>
+                    <pic:cNvPr id="0" name="image8.png"/>
                     <pic:cNvPicPr preferRelativeResize="0"/>
                   </pic:nvPicPr>
                   <pic:blipFill>
@@ -2096,12 +2054,12 @@
             <wp:extent cx="1480614" cy="899981"/>
             <wp:effectExtent b="0" l="0" r="0" t="0"/>
             <wp:wrapSquare wrapText="bothSides" distB="19050" distT="19050" distL="19050" distR="19050"/>
-            <wp:docPr id="6" name="image6.png"/>
+            <wp:docPr id="6" name="image4.png"/>
             <a:graphic>
               <a:graphicData uri="http://schemas.openxmlformats.org/drawingml/2006/picture">
                 <pic:pic>
                   <pic:nvPicPr>
-                    <pic:cNvPr id="0" name="image6.png"/>
+                    <pic:cNvPr id="0" name="image4.png"/>
                     <pic:cNvPicPr preferRelativeResize="0"/>
                   </pic:nvPicPr>
                   <pic:blipFill>
@@ -2276,12 +2234,12 @@
             <wp:extent cx="3200400" cy="2011680"/>
             <wp:effectExtent b="0" l="0" r="0" t="0"/>
             <wp:wrapSquare wrapText="bothSides" distB="0" distT="0" distL="0" distR="0"/>
-            <wp:docPr descr="HEAT Concludes First Test Phase | IAV" id="3" name="image3.jpg"/>
+            <wp:docPr descr="HEAT Concludes First Test Phase | IAV" id="3" name="image6.jpg"/>
             <a:graphic>
               <a:graphicData uri="http://schemas.openxmlformats.org/drawingml/2006/picture">
                 <pic:pic>
                   <pic:nvPicPr>
-                    <pic:cNvPr descr="HEAT Concludes First Test Phase | IAV" id="0" name="image3.jpg"/>
+                    <pic:cNvPr descr="HEAT Concludes First Test Phase | IAV" id="0" name="image6.jpg"/>
                     <pic:cNvPicPr preferRelativeResize="0"/>
                   </pic:nvPicPr>
                   <pic:blipFill>
@@ -2416,12 +2374,12 @@
             <wp:extent cx="482142" cy="1106734"/>
             <wp:effectExtent b="0" l="0" r="0" t="0"/>
             <wp:wrapTopAndBottom distB="0" distT="0"/>
-            <wp:docPr id="8" name="image9.png"/>
+            <wp:docPr id="9" name="image10.png"/>
             <a:graphic>
               <a:graphicData uri="http://schemas.openxmlformats.org/drawingml/2006/picture">
                 <pic:pic>
                   <pic:nvPicPr>
-                    <pic:cNvPr id="0" name="image9.png"/>
+                    <pic:cNvPr id="0" name="image10.png"/>
                     <pic:cNvPicPr preferRelativeResize="0"/>
                   </pic:nvPicPr>
                   <pic:blipFill>
@@ -2468,12 +2426,12 @@
             <wp:extent cx="2655652" cy="2286000"/>
             <wp:effectExtent b="0" l="0" r="0" t="0"/>
             <wp:wrapSquare wrapText="bothSides" distB="19050" distT="19050" distL="19050" distR="19050"/>
-            <wp:docPr id="11" name="image10.png"/>
+            <wp:docPr id="12" name="image12.png"/>
             <a:graphic>
               <a:graphicData uri="http://schemas.openxmlformats.org/drawingml/2006/picture">
                 <pic:pic>
                   <pic:nvPicPr>
-                    <pic:cNvPr id="0" name="image10.png"/>
+                    <pic:cNvPr id="0" name="image12.png"/>
                     <pic:cNvPicPr preferRelativeResize="0"/>
                   </pic:nvPicPr>
                   <pic:blipFill>
@@ -11920,12 +11878,12 @@
             <wp:extent cx="7281863" cy="3622772"/>
             <wp:effectExtent b="0" l="0" r="0" t="0"/>
             <wp:wrapSquare wrapText="bothSides" distB="114300" distT="114300" distL="114300" distR="114300"/>
-            <wp:docPr id="9" name="image8.png"/>
+            <wp:docPr id="10" name="image11.png"/>
             <a:graphic>
               <a:graphicData uri="http://schemas.openxmlformats.org/drawingml/2006/picture">
                 <pic:pic>
                   <pic:nvPicPr>
-                    <pic:cNvPr id="0" name="image8.png"/>
+                    <pic:cNvPr id="0" name="image11.png"/>
                     <pic:cNvPicPr preferRelativeResize="0"/>
                   </pic:nvPicPr>
                   <pic:blipFill>
@@ -14287,12 +14245,12 @@
             <wp:extent cx="4090988" cy="3945745"/>
             <wp:effectExtent b="0" l="0" r="0" t="0"/>
             <wp:wrapTopAndBottom distB="114300" distT="114300"/>
-            <wp:docPr id="10" name="image12.png"/>
+            <wp:docPr id="11" name="image13.png"/>
             <a:graphic>
               <a:graphicData uri="http://schemas.openxmlformats.org/drawingml/2006/picture">
                 <pic:pic>
                   <pic:nvPicPr>
-                    <pic:cNvPr id="0" name="image12.png"/>
+                    <pic:cNvPr id="0" name="image13.png"/>
                     <pic:cNvPicPr preferRelativeResize="0"/>
                   </pic:nvPicPr>
                   <pic:blipFill>
@@ -14470,12 +14428,12 @@
             <wp:extent cx="3576638" cy="3359872"/>
             <wp:effectExtent b="0" l="0" r="0" t="0"/>
             <wp:wrapTopAndBottom distB="114300" distT="114300"/>
-            <wp:docPr id="2" name="image2.png"/>
+            <wp:docPr id="2" name="image5.png"/>
             <a:graphic>
               <a:graphicData uri="http://schemas.openxmlformats.org/drawingml/2006/picture">
                 <pic:pic>
                   <pic:nvPicPr>
-                    <pic:cNvPr id="0" name="image2.png"/>
+                    <pic:cNvPr id="0" name="image5.png"/>
                     <pic:cNvPicPr preferRelativeResize="0"/>
                   </pic:nvPicPr>
                   <pic:blipFill>
@@ -15556,12 +15514,12 @@
             <wp:extent cx="5695950" cy="4010025"/>
             <wp:effectExtent b="0" l="0" r="0" t="0"/>
             <wp:wrapTopAndBottom distB="114300" distT="114300"/>
-            <wp:docPr id="5" name="image5.png"/>
+            <wp:docPr id="5" name="image1.png"/>
             <a:graphic>
               <a:graphicData uri="http://schemas.openxmlformats.org/drawingml/2006/picture">
                 <pic:pic>
                   <pic:nvPicPr>
-                    <pic:cNvPr id="0" name="image5.png"/>
+                    <pic:cNvPr id="0" name="image1.png"/>
                     <pic:cNvPicPr preferRelativeResize="0"/>
                   </pic:nvPicPr>
                   <pic:blipFill>
@@ -17203,6 +17161,48 @@
       <w:rPr>
         <w:rtl w:val="0"/>
       </w:rPr>
+    </w:r>
+    <w:r>
+      <w:drawing>
+        <wp:anchor allowOverlap="1" behindDoc="0" distB="114300" distT="114300" distL="114300" distR="114300" hidden="0" layoutInCell="1" locked="0" relativeHeight="0" simplePos="0">
+          <wp:simplePos x="0" y="0"/>
+          <wp:positionH relativeFrom="column">
+            <wp:posOffset>-552449</wp:posOffset>
+          </wp:positionH>
+          <wp:positionV relativeFrom="paragraph">
+            <wp:posOffset>-238124</wp:posOffset>
+          </wp:positionV>
+          <wp:extent cx="2447925" cy="847725"/>
+          <wp:effectExtent b="0" l="0" r="0" t="0"/>
+          <wp:wrapSquare wrapText="bothSides" distB="114300" distT="114300" distL="114300" distR="114300"/>
+          <wp:docPr id="8" name="image9.png"/>
+          <a:graphic>
+            <a:graphicData uri="http://schemas.openxmlformats.org/drawingml/2006/picture">
+              <pic:pic>
+                <pic:nvPicPr>
+                  <pic:cNvPr id="0" name="image9.png"/>
+                  <pic:cNvPicPr preferRelativeResize="0"/>
+                </pic:nvPicPr>
+                <pic:blipFill>
+                  <a:blip r:embed="rId1"/>
+                  <a:srcRect b="0" l="0" r="0" t="0"/>
+                  <a:stretch>
+                    <a:fillRect/>
+                  </a:stretch>
+                </pic:blipFill>
+                <pic:spPr>
+                  <a:xfrm>
+                    <a:off x="0" y="0"/>
+                    <a:ext cx="2447925" cy="847725"/>
+                  </a:xfrm>
+                  <a:prstGeom prst="rect"/>
+                  <a:ln/>
+                </pic:spPr>
+              </pic:pic>
+            </a:graphicData>
+          </a:graphic>
+        </wp:anchor>
+      </w:drawing>
     </w:r>
   </w:p>
   <w:tbl>

</xml_diff>